<commit_message>
Update plan + comment requirement
</commit_message>
<xml_diff>
--- a/01.Requirement/00.Comments.docx
+++ b/01.Requirement/00.Comments.docx
@@ -1569,6 +1569,12 @@
                 <w:rFonts w:ascii="Times New Roman" w:hAnsi="Times New Roman" w:cs="Times New Roman"/>
               </w:rPr>
             </w:pPr>
+            <w:r>
+              <w:rPr>
+                <w:rFonts w:ascii="Times New Roman" w:hAnsi="Times New Roman" w:cs="Times New Roman"/>
+              </w:rPr>
+              <w:t>UC 5.4: Tra cứu chuyến</w:t>
+            </w:r>
           </w:p>
         </w:tc>
         <w:tc>
@@ -1581,6 +1587,12 @@
                 <w:rFonts w:ascii="Times New Roman" w:hAnsi="Times New Roman" w:cs="Times New Roman"/>
               </w:rPr>
             </w:pPr>
+            <w:r>
+              <w:rPr>
+                <w:rFonts w:ascii="Times New Roman" w:hAnsi="Times New Roman" w:cs="Times New Roman"/>
+              </w:rPr>
+              <w:t>Giống với UC 1.3: tìm kiếm chuyến</w:t>
+            </w:r>
           </w:p>
         </w:tc>
         <w:tc>
@@ -1639,7 +1651,7 @@
                   <w:rPr>
                     <w:rFonts w:ascii="Times New Roman" w:hAnsi="Times New Roman" w:cs="Times New Roman"/>
                   </w:rPr>
-                  <w:t>Chưa sửa</w:t>
+                  <w:t>Không phải lỗi</w:t>
                 </w:r>
               </w:p>
             </w:tc>
@@ -2568,6 +2580,7 @@
   <w:rsids>
     <w:rsidRoot w:val="009570AD"/>
     <w:rsid w:val="002236C4"/>
+    <w:rsid w:val="00846B1B"/>
     <w:rsid w:val="009570AD"/>
   </w:rsids>
   <m:mathPr>
@@ -2749,6 +2762,7 @@
   <w:style w:type="paragraph" w:default="1" w:styleId="Normal">
     <w:name w:val="Normal"/>
     <w:qFormat/>
+    <w:rsid w:val="00846B1B"/>
   </w:style>
   <w:style w:type="character" w:default="1" w:styleId="DefaultParagraphFont">
     <w:name w:val="Default Paragraph Font"/>

</xml_diff>